<commit_message>
Make changes of the documents.
</commit_message>
<xml_diff>
--- a/Documents/TaxiBook.docx
+++ b/Documents/TaxiBook.docx
@@ -136,9 +136,6 @@
     <w:p>
       <w:pPr>
         <w:spacing w:after="113"/>
-        <w:rPr>
-          <w:lang w:val="bg-BG"/>
-        </w:rPr>
       </w:pPr>
       <w:r>
         <w:rPr>
@@ -146,18 +143,19 @@
         </w:rPr>
         <w:t xml:space="preserve">Телефон: </w:t>
       </w:r>
-    </w:p>
-    <w:p>
-      <w:pPr>
-        <w:rPr>
-          <w:lang w:val="bg-BG"/>
-        </w:rPr>
-      </w:pPr>
+      <w:r>
+        <w:t>089 706 5699</w:t>
+      </w:r>
+    </w:p>
+    <w:p>
       <w:r>
         <w:rPr>
           <w:lang w:val="bg-BG"/>
         </w:rPr>
         <w:t xml:space="preserve">E-mail: </w:t>
+      </w:r>
+      <w:r>
+        <w:t>stefikocheva2005@gmail.com</w:t>
       </w:r>
     </w:p>
     <w:p>
@@ -1869,21 +1867,7 @@
             <w:rStyle w:val="Hyperlink"/>
             <w:lang w:val="bg-BG"/>
           </w:rPr>
-          <w:t>https:</w:t>
-        </w:r>
-        <w:r>
-          <w:rPr>
-            <w:rStyle w:val="Hyperlink"/>
-            <w:lang w:val="bg-BG"/>
-          </w:rPr>
-          <w:t>/</w:t>
-        </w:r>
-        <w:r>
-          <w:rPr>
-            <w:rStyle w:val="Hyperlink"/>
-            <w:lang w:val="bg-BG"/>
-          </w:rPr>
-          <w:t>/github.com/</w:t>
+          <w:t>https://github.com/</w:t>
         </w:r>
         <w:r>
           <w:rPr>
@@ -5289,21 +5273,10 @@
 </file>
 
 <file path=customXml/item1.xml><?xml version="1.0" encoding="utf-8"?>
-<p:properties xmlns:p="http://schemas.microsoft.com/office/2006/metadata/properties" xmlns:xsi="http://www.w3.org/2001/XMLSchema-instance" xmlns:pc="http://schemas.microsoft.com/office/infopath/2007/PartnerControls">
-  <documentManagement/>
-</p:properties>
+<b:Sources xmlns:b="http://schemas.openxmlformats.org/officeDocument/2006/bibliography" xmlns="http://schemas.openxmlformats.org/officeDocument/2006/bibliography" SelectedStyle="\APASixthEditionOfficeOnline.xsl" StyleName="APA" Version="6"/>
 </file>
 
 <file path=customXml/item2.xml><?xml version="1.0" encoding="utf-8"?>
-<?mso-contentType ?>
-<FormTemplates xmlns="http://schemas.microsoft.com/sharepoint/v3/contenttype/forms">
-  <Display>DocumentLibraryForm</Display>
-  <Edit>DocumentLibraryForm</Edit>
-  <New>DocumentLibraryForm</New>
-</FormTemplates>
-</file>
-
-<file path=customXml/item3.xml><?xml version="1.0" encoding="utf-8"?>
 <ct:contentTypeSchema xmlns:ct="http://schemas.microsoft.com/office/2006/metadata/contentType" xmlns:ma="http://schemas.microsoft.com/office/2006/metadata/properties/metaAttributes" ct:_="" ma:_="" ma:contentTypeName="Document" ma:contentTypeID="0x010100F0901AFA3BCF214DA69825DD7FA0FF7F" ma:contentTypeVersion="12" ma:contentTypeDescription="Create a new document." ma:contentTypeScope="" ma:versionID="50769b217751c48a7e9b8dd3fbfa9aed">
   <xsd:schema xmlns:xsd="http://www.w3.org/2001/XMLSchema" xmlns:xs="http://www.w3.org/2001/XMLSchema" xmlns:p="http://schemas.microsoft.com/office/2006/metadata/properties" xmlns:ns3="a21e403b-6da4-40a9-be55-7e552437270c" xmlns:ns4="5ba1fd66-645d-46db-8921-b1a0afd2c5ef" targetNamespace="http://schemas.microsoft.com/office/2006/metadata/properties" ma:root="true" ma:fieldsID="a5617cdd7a0157c78e49544f20334935" ns3:_="" ns4:_="">
     <xsd:import namespace="a21e403b-6da4-40a9-be55-7e552437270c"/>
@@ -5520,28 +5493,30 @@
 </ct:contentTypeSchema>
 </file>
 
+<file path=customXml/item3.xml><?xml version="1.0" encoding="utf-8"?>
+<?mso-contentType ?>
+<FormTemplates xmlns="http://schemas.microsoft.com/sharepoint/v3/contenttype/forms">
+  <Display>DocumentLibraryForm</Display>
+  <Edit>DocumentLibraryForm</Edit>
+  <New>DocumentLibraryForm</New>
+</FormTemplates>
+</file>
+
 <file path=customXml/item4.xml><?xml version="1.0" encoding="utf-8"?>
-<b:Sources xmlns:b="http://schemas.openxmlformats.org/officeDocument/2006/bibliography" xmlns="http://schemas.openxmlformats.org/officeDocument/2006/bibliography" SelectedStyle="\APASixthEditionOfficeOnline.xsl" StyleName="APA" Version="6"/>
+<p:properties xmlns:p="http://schemas.microsoft.com/office/2006/metadata/properties" xmlns:xsi="http://www.w3.org/2001/XMLSchema-instance" xmlns:pc="http://schemas.microsoft.com/office/infopath/2007/PartnerControls">
+  <documentManagement/>
+</p:properties>
 </file>
 
 <file path=customXml/itemProps1.xml><?xml version="1.0" encoding="utf-8"?>
-<ds:datastoreItem xmlns:ds="http://schemas.openxmlformats.org/officeDocument/2006/customXml" ds:itemID="{D9024C2F-DBA0-4BF6-A56A-026680CEEEC0}">
+<ds:datastoreItem xmlns:ds="http://schemas.openxmlformats.org/officeDocument/2006/customXml" ds:itemID="{6321DF98-A074-44BC-AEDC-8E86B3F0EFA5}">
   <ds:schemaRefs>
-    <ds:schemaRef ds:uri="http://schemas.microsoft.com/office/2006/metadata/properties"/>
-    <ds:schemaRef ds:uri="http://schemas.microsoft.com/office/infopath/2007/PartnerControls"/>
+    <ds:schemaRef ds:uri="http://schemas.openxmlformats.org/officeDocument/2006/bibliography"/>
   </ds:schemaRefs>
 </ds:datastoreItem>
 </file>
 
 <file path=customXml/itemProps2.xml><?xml version="1.0" encoding="utf-8"?>
-<ds:datastoreItem xmlns:ds="http://schemas.openxmlformats.org/officeDocument/2006/customXml" ds:itemID="{D9F92924-6897-4DFF-B97C-C1BFF3C7E1B8}">
-  <ds:schemaRefs>
-    <ds:schemaRef ds:uri="http://schemas.microsoft.com/sharepoint/v3/contenttype/forms"/>
-  </ds:schemaRefs>
-</ds:datastoreItem>
-</file>
-
-<file path=customXml/itemProps3.xml><?xml version="1.0" encoding="utf-8"?>
 <ds:datastoreItem xmlns:ds="http://schemas.openxmlformats.org/officeDocument/2006/customXml" ds:itemID="{8B18EA2D-4F2A-489E-AB57-ED6395712E3C}">
   <ds:schemaRefs>
     <ds:schemaRef ds:uri="http://schemas.microsoft.com/office/2006/metadata/contentType"/>
@@ -5560,10 +5535,19 @@
 </ds:datastoreItem>
 </file>
 
+<file path=customXml/itemProps3.xml><?xml version="1.0" encoding="utf-8"?>
+<ds:datastoreItem xmlns:ds="http://schemas.openxmlformats.org/officeDocument/2006/customXml" ds:itemID="{D9F92924-6897-4DFF-B97C-C1BFF3C7E1B8}">
+  <ds:schemaRefs>
+    <ds:schemaRef ds:uri="http://schemas.microsoft.com/sharepoint/v3/contenttype/forms"/>
+  </ds:schemaRefs>
+</ds:datastoreItem>
+</file>
+
 <file path=customXml/itemProps4.xml><?xml version="1.0" encoding="utf-8"?>
-<ds:datastoreItem xmlns:ds="http://schemas.openxmlformats.org/officeDocument/2006/customXml" ds:itemID="{6321DF98-A074-44BC-AEDC-8E86B3F0EFA5}">
+<ds:datastoreItem xmlns:ds="http://schemas.openxmlformats.org/officeDocument/2006/customXml" ds:itemID="{D9024C2F-DBA0-4BF6-A56A-026680CEEEC0}">
   <ds:schemaRefs>
-    <ds:schemaRef ds:uri="http://schemas.openxmlformats.org/officeDocument/2006/bibliography"/>
+    <ds:schemaRef ds:uri="http://schemas.microsoft.com/office/2006/metadata/properties"/>
+    <ds:schemaRef ds:uri="http://schemas.microsoft.com/office/infopath/2007/PartnerControls"/>
   </ds:schemaRefs>
 </ds:datastoreItem>
 </file>
</xml_diff>